<commit_message>
copied G33HW3.py from the cloud(was a bit different) and modified the Table of results
</commit_message>
<xml_diff>
--- a/big_data_hw3/TableHW3.docx
+++ b/big_data_hw3/TableHW3.docx
@@ -172,17 +172,17 @@
           <w:szCs w:val="24"/>
           <w:lang w:val="en-US"/>
         </w:rPr>
-        <w:t>Silhouette = 0.9983</w:t>
-      </w:r>
-      <w:r>
-        <w:rPr>
-          <w:b/>
-          <w:color w:val="000000" w:themeColor="text1"/>
-          <w:sz w:val="24"/>
-          <w:szCs w:val="24"/>
-          <w:lang w:val="en-US"/>
-        </w:rPr>
-        <w:t>46</w:t>
+        <w:t>Silhouette = 0.998</w:t>
+      </w:r>
+      <w:r>
+        <w:rPr>
+          <w:b/>
+          <w:color w:val="000000" w:themeColor="text1"/>
+          <w:sz w:val="24"/>
+          <w:szCs w:val="24"/>
+          <w:lang w:val="en-US"/>
+        </w:rPr>
+        <w:t>336</w:t>
       </w:r>
     </w:p>
     <w:p>
@@ -210,13 +210,15 @@
       </w:r>
       <w:r>
         <w:rPr>
-          <w:b/>
-          <w:color w:val="000000" w:themeColor="text1"/>
-          <w:sz w:val="24"/>
-          <w:szCs w:val="24"/>
-          <w:lang w:val="en-US"/>
-        </w:rPr>
-        <w:t>35877</w:t>
+          <w:rFonts w:eastAsia="Calibri" w:cs=""/>
+          <w:b/>
+          <w:color w:val="000000" w:themeColor="text1"/>
+          <w:kern w:val="0"/>
+          <w:sz w:val="24"/>
+          <w:szCs w:val="24"/>
+          <w:lang w:val="en-US" w:eastAsia="en-US" w:bidi="ar-SA"/>
+        </w:rPr>
+        <w:t>27063</w:t>
       </w:r>
       <w:r>
         <w:rPr>
@@ -254,13 +256,15 @@
       </w:r>
       <w:r>
         <w:rPr>
-          <w:b/>
-          <w:color w:val="000000" w:themeColor="text1"/>
-          <w:sz w:val="24"/>
-          <w:szCs w:val="24"/>
-          <w:lang w:val="en-US"/>
-        </w:rPr>
-        <w:t>5436</w:t>
+          <w:rFonts w:eastAsia="Calibri" w:cs=""/>
+          <w:b/>
+          <w:color w:val="000000" w:themeColor="text1"/>
+          <w:kern w:val="0"/>
+          <w:sz w:val="24"/>
+          <w:szCs w:val="24"/>
+          <w:lang w:val="en-US" w:eastAsia="en-US" w:bidi="ar-SA"/>
+        </w:rPr>
+        <w:t>4774</w:t>
       </w:r>
       <w:r>
         <w:rPr>
@@ -294,7 +298,29 @@
           <w:szCs w:val="24"/>
           <w:lang w:val="en-US"/>
         </w:rPr>
-        <w:t>Time to compute the silhouette (in ms) = 7919 ms</w:t>
+        <w:t xml:space="preserve">Time to compute the silhouette (in ms) = </w:t>
+      </w:r>
+      <w:r>
+        <w:rPr>
+          <w:rFonts w:eastAsia="Calibri" w:cs=""/>
+          <w:b/>
+          <w:color w:val="000000" w:themeColor="text1"/>
+          <w:kern w:val="0"/>
+          <w:sz w:val="24"/>
+          <w:szCs w:val="24"/>
+          <w:lang w:val="en-US" w:eastAsia="en-US" w:bidi="ar-SA"/>
+        </w:rPr>
+        <w:t>5850</w:t>
+      </w:r>
+      <w:r>
+        <w:rPr>
+          <w:b/>
+          <w:color w:val="000000" w:themeColor="text1"/>
+          <w:sz w:val="24"/>
+          <w:szCs w:val="24"/>
+          <w:lang w:val="en-US"/>
+        </w:rPr>
+        <w:t xml:space="preserve"> ms</w:t>
       </w:r>
     </w:p>
     <w:p>
@@ -452,10 +478,10 @@
       </w:tblPr>
       <w:tblGrid>
         <w:gridCol w:w="3964"/>
-        <w:gridCol w:w="1416"/>
+        <w:gridCol w:w="1415"/>
         <w:gridCol w:w="1417"/>
         <w:gridCol w:w="1418"/>
-        <w:gridCol w:w="1430"/>
+        <w:gridCol w:w="1431"/>
       </w:tblGrid>
       <w:tr>
         <w:trPr>
@@ -488,7 +514,7 @@
         </w:tc>
         <w:tc>
           <w:tcPr>
-            <w:tcW w:w="1416" w:type="dxa"/>
+            <w:tcW w:w="1415" w:type="dxa"/>
             <w:tcBorders/>
           </w:tcPr>
           <w:p>
@@ -584,7 +610,7 @@
         </w:tc>
         <w:tc>
           <w:tcPr>
-            <w:tcW w:w="1430" w:type="dxa"/>
+            <w:tcW w:w="1431" w:type="dxa"/>
             <w:tcBorders/>
           </w:tcPr>
           <w:p>
@@ -667,7 +693,7 @@
         </w:tc>
         <w:tc>
           <w:tcPr>
-            <w:tcW w:w="1416" w:type="dxa"/>
+            <w:tcW w:w="1415" w:type="dxa"/>
             <w:tcBorders/>
           </w:tcPr>
           <w:p>
@@ -691,7 +717,7 @@
                 <w:szCs w:val="22"/>
                 <w:lang w:val="en-US" w:eastAsia="en-US" w:bidi="ar-SA"/>
               </w:rPr>
-              <w:t>201277 ms</w:t>
+              <w:t>214758 ms</w:t>
             </w:r>
           </w:p>
         </w:tc>
@@ -721,7 +747,7 @@
                 <w:szCs w:val="22"/>
                 <w:lang w:val="en-US" w:eastAsia="en-US" w:bidi="ar-SA"/>
               </w:rPr>
-              <w:t>169922 ms</w:t>
+              <w:t>207679 ms</w:t>
             </w:r>
           </w:p>
         </w:tc>
@@ -751,13 +777,13 @@
                 <w:szCs w:val="22"/>
                 <w:lang w:val="en-US" w:eastAsia="en-US" w:bidi="ar-SA"/>
               </w:rPr>
-              <w:t>230384 ms</w:t>
+              <w:t>214758 ms</w:t>
             </w:r>
           </w:p>
         </w:tc>
         <w:tc>
           <w:tcPr>
-            <w:tcW w:w="1430" w:type="dxa"/>
+            <w:tcW w:w="1431" w:type="dxa"/>
             <w:tcBorders/>
           </w:tcPr>
           <w:p>
@@ -781,7 +807,7 @@
                 <w:szCs w:val="22"/>
                 <w:lang w:val="en-US" w:eastAsia="en-US" w:bidi="ar-SA"/>
               </w:rPr>
-              <w:t>167393 ms</w:t>
+              <w:t>167857 ms</w:t>
             </w:r>
           </w:p>
         </w:tc>
@@ -825,7 +851,7 @@
         </w:tc>
         <w:tc>
           <w:tcPr>
-            <w:tcW w:w="1416" w:type="dxa"/>
+            <w:tcW w:w="1415" w:type="dxa"/>
             <w:tcBorders/>
           </w:tcPr>
           <w:p>
@@ -849,7 +875,7 @@
                 <w:szCs w:val="22"/>
                 <w:lang w:val="en-US" w:eastAsia="en-US" w:bidi="ar-SA"/>
               </w:rPr>
-              <w:t>171331 ms</w:t>
+              <w:t>170962 ms</w:t>
             </w:r>
           </w:p>
         </w:tc>
@@ -879,7 +905,7 @@
                 <w:szCs w:val="22"/>
                 <w:lang w:val="en-US" w:eastAsia="en-US" w:bidi="ar-SA"/>
               </w:rPr>
-              <w:t>74476 ms</w:t>
+              <w:t>91272 ms</w:t>
             </w:r>
           </w:p>
         </w:tc>
@@ -909,13 +935,13 @@
                 <w:szCs w:val="22"/>
                 <w:lang w:val="en-US" w:eastAsia="en-US" w:bidi="ar-SA"/>
               </w:rPr>
-              <w:t>71953 ms</w:t>
+              <w:t>59867 ms</w:t>
             </w:r>
           </w:p>
         </w:tc>
         <w:tc>
           <w:tcPr>
-            <w:tcW w:w="1430" w:type="dxa"/>
+            <w:tcW w:w="1431" w:type="dxa"/>
             <w:tcBorders/>
           </w:tcPr>
           <w:p>
@@ -939,7 +965,7 @@
                 <w:szCs w:val="22"/>
                 <w:lang w:val="en-US" w:eastAsia="en-US" w:bidi="ar-SA"/>
               </w:rPr>
-              <w:t>24860 ms</w:t>
+              <w:t>25665 ms</w:t>
             </w:r>
           </w:p>
         </w:tc>
@@ -983,7 +1009,7 @@
         </w:tc>
         <w:tc>
           <w:tcPr>
-            <w:tcW w:w="1416" w:type="dxa"/>
+            <w:tcW w:w="1415" w:type="dxa"/>
             <w:tcBorders/>
           </w:tcPr>
           <w:p>
@@ -1007,7 +1033,18 @@
                 <w:szCs w:val="22"/>
                 <w:lang w:val="en-US" w:eastAsia="en-US" w:bidi="ar-SA"/>
               </w:rPr>
-              <w:t>199346 ms</w:t>
+              <w:t xml:space="preserve"> </w:t>
+            </w:r>
+            <w:r>
+              <w:rPr>
+                <w:rFonts w:eastAsia="Calibri" w:cs=""/>
+                <w:color w:val="000000" w:themeColor="text1"/>
+                <w:kern w:val="0"/>
+                <w:sz w:val="22"/>
+                <w:szCs w:val="22"/>
+                <w:lang w:val="en-US" w:eastAsia="en-US" w:bidi="ar-SA"/>
+              </w:rPr>
+              <w:t>213906 ms</w:t>
             </w:r>
           </w:p>
         </w:tc>
@@ -1037,7 +1074,7 @@
                 <w:szCs w:val="22"/>
                 <w:lang w:val="en-US" w:eastAsia="en-US" w:bidi="ar-SA"/>
               </w:rPr>
-              <w:t>78466 ms</w:t>
+              <w:t>92219 ms</w:t>
             </w:r>
           </w:p>
         </w:tc>
@@ -1067,13 +1104,13 @@
                 <w:szCs w:val="22"/>
                 <w:lang w:val="en-US" w:eastAsia="en-US" w:bidi="ar-SA"/>
               </w:rPr>
-              <w:t>49222 ms</w:t>
+              <w:t>49361 ms</w:t>
             </w:r>
           </w:p>
         </w:tc>
         <w:tc>
           <w:tcPr>
-            <w:tcW w:w="1430" w:type="dxa"/>
+            <w:tcW w:w="1431" w:type="dxa"/>
             <w:tcBorders/>
           </w:tcPr>
           <w:p>
@@ -1097,7 +1134,7 @@
                 <w:szCs w:val="22"/>
                 <w:lang w:val="en-US" w:eastAsia="en-US" w:bidi="ar-SA"/>
               </w:rPr>
-              <w:t>23964 ms</w:t>
+              <w:t>24691 ms</w:t>
             </w:r>
           </w:p>
         </w:tc>

</xml_diff>